<commit_message>
Better console + house keeping
</commit_message>
<xml_diff>
--- a/Documents/Cahier des chargesv2.docx
+++ b/Documents/Cahier des chargesv2.docx
@@ -179,8 +179,6 @@
         </w:rPr>
         <w:t xml:space="preserve">Les fichiers CSV seront synchronisés en permanence entre les </w:t>
       </w:r>
-      <w:bookmarkStart w:id="0" w:name="_GoBack"/>
-      <w:bookmarkEnd w:id="0"/>
       <w:r>
         <w:rPr>
           <w:lang w:val="fr-FR"/>
@@ -223,10 +221,10 @@
             <v:path o:extrusionok="f" gradientshapeok="t" o:connecttype="rect"/>
             <o:lock v:ext="edit" aspectratio="t"/>
           </v:shapetype>
-          <v:shape id="_x0000_i1035" type="#_x0000_t75" style="width:315.85pt;height:131.75pt" o:ole="">
-            <v:imagedata r:id="rId6" o:title=""/>
+          <v:shape id="_x0000_i1025" type="#_x0000_t75" style="width:315.85pt;height:131.75pt" o:ole="">
+            <v:imagedata r:id="rId8" o:title=""/>
           </v:shape>
-          <o:OLEObject Type="Embed" ProgID="Visio.Drawing.11" ShapeID="_x0000_i1035" DrawAspect="Content" ObjectID="_1549784874" r:id="rId7"/>
+          <o:OLEObject Type="Embed" ProgID="Visio.Drawing.11" ShapeID="_x0000_i1025" DrawAspect="Content" ObjectID="_1549883271" r:id="rId9"/>
         </w:object>
       </w:r>
     </w:p>
@@ -238,24 +236,14 @@
       <w:r>
         <w:t xml:space="preserve">Figure </w:t>
       </w:r>
-      <w:r>
-        <w:fldChar w:fldCharType="begin"/>
-      </w:r>
-      <w:r>
-        <w:instrText xml:space="preserve"> SEQ Figure \* ARABIC </w:instrText>
-      </w:r>
-      <w:r>
-        <w:fldChar w:fldCharType="separate"/>
-      </w:r>
-      <w:r>
-        <w:rPr>
-          <w:noProof/>
-        </w:rPr>
-        <w:t>1</w:t>
-      </w:r>
-      <w:r>
-        <w:fldChar w:fldCharType="end"/>
-      </w:r>
+      <w:fldSimple w:instr=" SEQ Figure \* ARABIC ">
+        <w:r>
+          <w:rPr>
+            <w:noProof/>
+          </w:rPr>
+          <w:t>1</w:t>
+        </w:r>
+      </w:fldSimple>
       <w:r>
         <w:t xml:space="preserve"> Schéma sur le fonctionnement de la distribution des CSV</w:t>
       </w:r>
@@ -383,7 +371,19 @@
         <w:rPr>
           <w:lang w:val="fr-FR"/>
         </w:rPr>
-        <w:t>Utilisé un Raspberry Pi par classe et un autre qui servira de serveur (voir figure ci-dessous).</w:t>
+        <w:t>Utilis</w:t>
+      </w:r>
+      <w:r>
+        <w:rPr>
+          <w:lang w:val="fr-FR"/>
+        </w:rPr>
+        <w:t>er</w:t>
+      </w:r>
+      <w:r>
+        <w:rPr>
+          <w:lang w:val="fr-FR"/>
+        </w:rPr>
+        <w:t xml:space="preserve"> un Raspberry Pi par classe et un autre qui servira de serveur (voir figure ci-dessous).</w:t>
       </w:r>
     </w:p>
     <w:p>
@@ -397,10 +397,10 @@
           <w:lang w:val="fr-FR"/>
         </w:rPr>
         <w:object w:dxaOrig="8473" w:dyaOrig="5954">
-          <v:shape id="_x0000_i1031" type="#_x0000_t75" style="width:423.85pt;height:297.5pt" o:ole="">
-            <v:imagedata r:id="rId8" o:title=""/>
+          <v:shape id="_x0000_i1026" type="#_x0000_t75" style="width:423.85pt;height:297.5pt" o:ole="">
+            <v:imagedata r:id="rId10" o:title=""/>
           </v:shape>
-          <o:OLEObject Type="Embed" ProgID="Visio.Drawing.11" ShapeID="_x0000_i1031" DrawAspect="Content" ObjectID="_1549784875" r:id="rId9"/>
+          <o:OLEObject Type="Embed" ProgID="Visio.Drawing.11" ShapeID="_x0000_i1026" DrawAspect="Content" ObjectID="_1549883272" r:id="rId11"/>
         </w:object>
       </w:r>
     </w:p>
@@ -412,27 +412,14 @@
       <w:r>
         <w:t xml:space="preserve">Figure </w:t>
       </w:r>
-      <w:r>
-        <w:fldChar w:fldCharType="begin"/>
-      </w:r>
-      <w:r>
-        <w:instrText xml:space="preserve"> SEQ Figure \* ARABIC </w:instrText>
-      </w:r>
-      <w:r>
-        <w:fldChar w:fldCharType="separate"/>
-      </w:r>
-      <w:r>
-        <w:rPr>
-          <w:noProof/>
-        </w:rPr>
-        <w:t>2</w:t>
-      </w:r>
-      <w:r>
-        <w:rPr>
-          <w:noProof/>
-        </w:rPr>
-        <w:fldChar w:fldCharType="end"/>
-      </w:r>
+      <w:fldSimple w:instr=" SEQ Figure \* ARABIC ">
+        <w:r>
+          <w:rPr>
+            <w:noProof/>
+          </w:rPr>
+          <w:t>2</w:t>
+        </w:r>
+      </w:fldSimple>
       <w:r>
         <w:t xml:space="preserve"> Schéma de l'organisation des machines au sein du réseau du CPNV</w:t>
       </w:r>
@@ -461,10 +448,10 @@
           <w:lang w:val="fr-FR"/>
         </w:rPr>
         <w:object w:dxaOrig="7794" w:dyaOrig="3780">
-          <v:shape id="_x0000_i1032" type="#_x0000_t75" style="width:389.9pt;height:188.85pt" o:ole="">
-            <v:imagedata r:id="rId10" o:title=""/>
+          <v:shape id="_x0000_i1027" type="#_x0000_t75" style="width:389.9pt;height:188.85pt" o:ole="">
+            <v:imagedata r:id="rId12" o:title=""/>
           </v:shape>
-          <o:OLEObject Type="Embed" ProgID="Visio.Drawing.11" ShapeID="_x0000_i1032" DrawAspect="Content" ObjectID="_1549784876" r:id="rId11"/>
+          <o:OLEObject Type="Embed" ProgID="Visio.Drawing.11" ShapeID="_x0000_i1027" DrawAspect="Content" ObjectID="_1549883273" r:id="rId13"/>
         </w:object>
       </w:r>
     </w:p>
@@ -476,27 +463,14 @@
       <w:r>
         <w:t xml:space="preserve">Figure </w:t>
       </w:r>
-      <w:r>
-        <w:fldChar w:fldCharType="begin"/>
-      </w:r>
-      <w:r>
-        <w:instrText xml:space="preserve"> SEQ Figure \* ARABIC </w:instrText>
-      </w:r>
-      <w:r>
-        <w:fldChar w:fldCharType="separate"/>
-      </w:r>
-      <w:r>
-        <w:rPr>
-          <w:noProof/>
-        </w:rPr>
-        <w:t>3</w:t>
-      </w:r>
-      <w:r>
-        <w:rPr>
-          <w:noProof/>
-        </w:rPr>
-        <w:fldChar w:fldCharType="end"/>
-      </w:r>
+      <w:fldSimple w:instr=" SEQ Figure \* ARABIC ">
+        <w:r>
+          <w:rPr>
+            <w:noProof/>
+          </w:rPr>
+          <w:t>3</w:t>
+        </w:r>
+      </w:fldSimple>
       <w:r>
         <w:t xml:space="preserve"> Schéma du lancement de tous les processus à partir d'un même exécutable</w:t>
       </w:r>
@@ -586,6 +560,21 @@
       </w:r>
       <w:r>
         <w:t xml:space="preserve"> lorsqu’on timbre sur une timbreuse.</w:t>
+      </w:r>
+    </w:p>
+    <w:p>
+      <w:pPr>
+        <w:pStyle w:val="Paragraphedeliste"/>
+        <w:numPr>
+          <w:ilvl w:val="0"/>
+          <w:numId w:val="5"/>
+        </w:numPr>
+      </w:pPr>
+      <w:r>
+        <w:t xml:space="preserve">Afficher une alerte visuelle et sonore en cas de non-respect des </w:t>
+      </w:r>
+      <w:r>
+        <w:t>règles</w:t>
       </w:r>
     </w:p>
     <w:p>
@@ -718,7 +707,7 @@
                     </pic:cNvPicPr>
                   </pic:nvPicPr>
                   <pic:blipFill>
-                    <a:blip r:embed="rId12" cstate="print">
+                    <a:blip r:embed="rId14" cstate="print">
                       <a:extLst>
                         <a:ext uri="{28A0092B-C50C-407E-A947-70E740481C1C}">
                           <a14:useLocalDpi xmlns:a14="http://schemas.microsoft.com/office/drawing/2010/main" val="0"/>
@@ -758,27 +747,14 @@
       <w:r>
         <w:t xml:space="preserve">Figure </w:t>
       </w:r>
-      <w:r>
-        <w:fldChar w:fldCharType="begin"/>
-      </w:r>
-      <w:r>
-        <w:instrText xml:space="preserve"> SEQ Figure \* ARABIC </w:instrText>
-      </w:r>
-      <w:r>
-        <w:fldChar w:fldCharType="separate"/>
-      </w:r>
-      <w:r>
-        <w:rPr>
-          <w:noProof/>
-        </w:rPr>
-        <w:t>4</w:t>
-      </w:r>
-      <w:r>
-        <w:rPr>
-          <w:noProof/>
-        </w:rPr>
-        <w:fldChar w:fldCharType="end"/>
-      </w:r>
+      <w:fldSimple w:instr=" SEQ Figure \* ARABIC ">
+        <w:r>
+          <w:rPr>
+            <w:noProof/>
+          </w:rPr>
+          <w:t>4</w:t>
+        </w:r>
+      </w:fldSimple>
       <w:r>
         <w:t xml:space="preserve"> Exemple d'interface pour administrateur</w:t>
       </w:r>
@@ -962,6 +938,23 @@
       </w:pPr>
       <w:r>
         <w:t>Mettre en place une interface (Voir un exemple sur la figure ci-dessous)</w:t>
+      </w:r>
+    </w:p>
+    <w:p>
+      <w:pPr>
+        <w:pStyle w:val="Paragraphedeliste"/>
+        <w:numPr>
+          <w:ilvl w:val="0"/>
+          <w:numId w:val="12"/>
+        </w:numPr>
+      </w:pPr>
+      <w:r>
+        <w:t>Pouvoir garder et modifier facilement : la première classe à laquelle un élève a été assigné, sa classe actuelle ainsi que</w:t>
+      </w:r>
+      <w:bookmarkStart w:id="0" w:name="_GoBack"/>
+      <w:bookmarkEnd w:id="0"/>
+      <w:r>
+        <w:t xml:space="preserve"> son professeur référent.</w:t>
       </w:r>
     </w:p>
     <w:p>
@@ -994,7 +987,7 @@
                     </pic:cNvPicPr>
                   </pic:nvPicPr>
                   <pic:blipFill>
-                    <a:blip r:embed="rId13" cstate="print">
+                    <a:blip r:embed="rId15" cstate="print">
                       <a:extLst>
                         <a:ext uri="{28A0092B-C50C-407E-A947-70E740481C1C}">
                           <a14:useLocalDpi xmlns:a14="http://schemas.microsoft.com/office/drawing/2010/main" val="0"/>
@@ -1037,27 +1030,14 @@
       <w:r>
         <w:t xml:space="preserve">Figure </w:t>
       </w:r>
-      <w:r>
-        <w:fldChar w:fldCharType="begin"/>
-      </w:r>
-      <w:r>
-        <w:instrText xml:space="preserve"> SEQ Figure \* ARABIC </w:instrText>
-      </w:r>
-      <w:r>
-        <w:fldChar w:fldCharType="separate"/>
-      </w:r>
-      <w:r>
-        <w:rPr>
-          <w:noProof/>
-        </w:rPr>
-        <w:t>5</w:t>
-      </w:r>
-      <w:r>
-        <w:rPr>
-          <w:noProof/>
-        </w:rPr>
-        <w:fldChar w:fldCharType="end"/>
-      </w:r>
+      <w:fldSimple w:instr=" SEQ Figure \* ARABIC ">
+        <w:r>
+          <w:rPr>
+            <w:noProof/>
+          </w:rPr>
+          <w:t>5</w:t>
+        </w:r>
+      </w:fldSimple>
       <w:r>
         <w:t xml:space="preserve"> Exemple d'interface pour professeur</w:t>
       </w:r>
@@ -1367,8 +1347,8 @@
     </w:p>
     <w:p/>
     <w:sectPr>
-      <w:headerReference w:type="default" r:id="rId14"/>
-      <w:footerReference w:type="default" r:id="rId15"/>
+      <w:headerReference w:type="default" r:id="rId16"/>
+      <w:footerReference w:type="default" r:id="rId17"/>
       <w:pgSz w:w="11906" w:h="16838"/>
       <w:pgMar w:top="1417" w:right="1417" w:bottom="1417" w:left="1417" w:header="708" w:footer="708" w:gutter="0"/>
       <w:cols w:space="708"/>
@@ -1376,6 +1356,31 @@
     </w:sectPr>
   </w:body>
 </w:document>
+</file>
+
+<file path=word/endnotes.xml><?xml version="1.0" encoding="utf-8"?>
+<w:endnotes xmlns:wpc="http://schemas.microsoft.com/office/word/2010/wordprocessingCanvas" xmlns:mc="http://schemas.openxmlformats.org/markup-compatibility/2006" xmlns:o="urn:schemas-microsoft-com:office:office" xmlns:r="http://schemas.openxmlformats.org/officeDocument/2006/relationships" xmlns:m="http://schemas.openxmlformats.org/officeDocument/2006/math" xmlns:v="urn:schemas-microsoft-com:vml" xmlns:wp14="http://schemas.microsoft.com/office/word/2010/wordprocessingDrawing" xmlns:wp="http://schemas.openxmlformats.org/drawingml/2006/wordprocessingDrawing" xmlns:w10="urn:schemas-microsoft-com:office:word" xmlns:w="http://schemas.openxmlformats.org/wordprocessingml/2006/main" xmlns:w14="http://schemas.microsoft.com/office/word/2010/wordml" xmlns:wpg="http://schemas.microsoft.com/office/word/2010/wordprocessingGroup" xmlns:wpi="http://schemas.microsoft.com/office/word/2010/wordprocessingInk" xmlns:wne="http://schemas.microsoft.com/office/word/2006/wordml" xmlns:wps="http://schemas.microsoft.com/office/word/2010/wordprocessingShape" mc:Ignorable="w14 wp14">
+  <w:endnote w:type="separator" w:id="-1">
+    <w:p>
+      <w:pPr>
+        <w:spacing w:after="0" w:line="240" w:lineRule="auto"/>
+      </w:pPr>
+      <w:r>
+        <w:separator/>
+      </w:r>
+    </w:p>
+  </w:endnote>
+  <w:endnote w:type="continuationSeparator" w:id="0">
+    <w:p>
+      <w:pPr>
+        <w:spacing w:after="0" w:line="240" w:lineRule="auto"/>
+      </w:pPr>
+      <w:r>
+        <w:continuationSeparator/>
+      </w:r>
+    </w:p>
+  </w:endnote>
+</w:endnotes>
 </file>
 
 <file path=word/footer1.xml><?xml version="1.0" encoding="utf-8"?>
@@ -1433,7 +1438,7 @@
         <w:noProof/>
         <w:lang w:val="fr-FR"/>
       </w:rPr>
-      <w:t>1</w:t>
+      <w:t>4</w:t>
     </w:r>
     <w:r>
       <w:rPr>
@@ -1486,6 +1491,31 @@
     </w:pPr>
   </w:p>
 </w:ftr>
+</file>
+
+<file path=word/footnotes.xml><?xml version="1.0" encoding="utf-8"?>
+<w:footnotes xmlns:wpc="http://schemas.microsoft.com/office/word/2010/wordprocessingCanvas" xmlns:mc="http://schemas.openxmlformats.org/markup-compatibility/2006" xmlns:o="urn:schemas-microsoft-com:office:office" xmlns:r="http://schemas.openxmlformats.org/officeDocument/2006/relationships" xmlns:m="http://schemas.openxmlformats.org/officeDocument/2006/math" xmlns:v="urn:schemas-microsoft-com:vml" xmlns:wp14="http://schemas.microsoft.com/office/word/2010/wordprocessingDrawing" xmlns:wp="http://schemas.openxmlformats.org/drawingml/2006/wordprocessingDrawing" xmlns:w10="urn:schemas-microsoft-com:office:word" xmlns:w="http://schemas.openxmlformats.org/wordprocessingml/2006/main" xmlns:w14="http://schemas.microsoft.com/office/word/2010/wordml" xmlns:wpg="http://schemas.microsoft.com/office/word/2010/wordprocessingGroup" xmlns:wpi="http://schemas.microsoft.com/office/word/2010/wordprocessingInk" xmlns:wne="http://schemas.microsoft.com/office/word/2006/wordml" xmlns:wps="http://schemas.microsoft.com/office/word/2010/wordprocessingShape" mc:Ignorable="w14 wp14">
+  <w:footnote w:type="separator" w:id="-1">
+    <w:p>
+      <w:pPr>
+        <w:spacing w:after="0" w:line="240" w:lineRule="auto"/>
+      </w:pPr>
+      <w:r>
+        <w:separator/>
+      </w:r>
+    </w:p>
+  </w:footnote>
+  <w:footnote w:type="continuationSeparator" w:id="0">
+    <w:p>
+      <w:pPr>
+        <w:spacing w:after="0" w:line="240" w:lineRule="auto"/>
+      </w:pPr>
+      <w:r>
+        <w:continuationSeparator/>
+      </w:r>
+    </w:p>
+  </w:footnote>
+</w:footnotes>
 </file>
 
 <file path=word/header1.xml><?xml version="1.0" encoding="utf-8"?>

</xml_diff>

<commit_message>
Better test and document + Logbook initiated
</commit_message>
<xml_diff>
--- a/Documents/Cahier des chargesv2.docx
+++ b/Documents/Cahier des chargesv2.docx
@@ -19,6 +19,7 @@
     </w:p>
     <w:p>
       <w:pPr>
+        <w:jc w:val="both"/>
         <w:rPr>
           <w:lang w:val="fr-FR"/>
         </w:rPr>
@@ -197,10 +198,13 @@
         <w:keepNext/>
         <w:jc w:val="center"/>
       </w:pPr>
-      <w:r>
-        <w:rPr>
-          <w:lang w:val="fr-FR"/>
-        </w:rPr>
+    </w:p>
+    <w:p>
+      <w:pPr>
+        <w:pStyle w:val="Lgende"/>
+        <w:jc w:val="center"/>
+      </w:pPr>
+      <w:r>
         <w:object w:dxaOrig="6320" w:dyaOrig="2636">
           <v:shapetype id="_x0000_t75" coordsize="21600,21600" o:spt="75" o:preferrelative="t" path="m@4@5l@4@11@9@11@9@5xe" filled="f" stroked="f">
             <v:stroke joinstyle="miter"/>
@@ -221,10 +225,10 @@
             <v:path o:extrusionok="f" gradientshapeok="t" o:connecttype="rect"/>
             <o:lock v:ext="edit" aspectratio="t"/>
           </v:shapetype>
-          <v:shape id="_x0000_i1025" type="#_x0000_t75" style="width:315.85pt;height:131.75pt" o:ole="">
+          <v:shape id="_x0000_i1027" type="#_x0000_t75" style="width:315.85pt;height:131.75pt" o:ole="">
             <v:imagedata r:id="rId8" o:title=""/>
           </v:shape>
-          <o:OLEObject Type="Embed" ProgID="Visio.Drawing.11" ShapeID="_x0000_i1025" DrawAspect="Content" ObjectID="_1549883271" r:id="rId9"/>
+          <o:OLEObject Type="Embed" ProgID="Visio.Drawing.11" ShapeID="_x0000_i1027" DrawAspect="Content" ObjectID="_1550038008" r:id="rId9"/>
         </w:object>
       </w:r>
     </w:p>
@@ -397,10 +401,10 @@
           <w:lang w:val="fr-FR"/>
         </w:rPr>
         <w:object w:dxaOrig="8473" w:dyaOrig="5954">
-          <v:shape id="_x0000_i1026" type="#_x0000_t75" style="width:423.85pt;height:297.5pt" o:ole="">
+          <v:shape id="_x0000_i1025" type="#_x0000_t75" style="width:423.85pt;height:297.5pt" o:ole="">
             <v:imagedata r:id="rId10" o:title=""/>
           </v:shape>
-          <o:OLEObject Type="Embed" ProgID="Visio.Drawing.11" ShapeID="_x0000_i1026" DrawAspect="Content" ObjectID="_1549883272" r:id="rId11"/>
+          <o:OLEObject Type="Embed" ProgID="Visio.Drawing.11" ShapeID="_x0000_i1025" DrawAspect="Content" ObjectID="_1550038009" r:id="rId11"/>
         </w:object>
       </w:r>
     </w:p>
@@ -448,10 +452,10 @@
           <w:lang w:val="fr-FR"/>
         </w:rPr>
         <w:object w:dxaOrig="7794" w:dyaOrig="3780">
-          <v:shape id="_x0000_i1027" type="#_x0000_t75" style="width:389.9pt;height:188.85pt" o:ole="">
+          <v:shape id="_x0000_i1026" type="#_x0000_t75" style="width:389.9pt;height:188.85pt" o:ole="">
             <v:imagedata r:id="rId12" o:title=""/>
           </v:shape>
-          <o:OLEObject Type="Embed" ProgID="Visio.Drawing.11" ShapeID="_x0000_i1027" DrawAspect="Content" ObjectID="_1549883273" r:id="rId13"/>
+          <o:OLEObject Type="Embed" ProgID="Visio.Drawing.11" ShapeID="_x0000_i1026" DrawAspect="Content" ObjectID="_1550038010" r:id="rId13"/>
         </w:object>
       </w:r>
     </w:p>
@@ -486,6 +490,9 @@
       <w:r>
         <w:t>Pouvoir faire aisément des sauvegardes de la base de données sous la forme d’un fichier CSV</w:t>
       </w:r>
+      <w:r>
+        <w:t xml:space="preserve"> (La taille de ces fichiers ne dépasseront pas l’ordre de grandeur du mégaoctet au maximum)</w:t>
+      </w:r>
     </w:p>
     <w:p>
       <w:pPr>
@@ -510,6 +517,11 @@
       <w:r>
         <w:t>Ajouter des méthodes pour gérer les lois concernant la quantité de travail (Pause obligatoire, etc...). Cette fonction sera exécutée en fin de journée</w:t>
       </w:r>
+      <w:r>
+        <w:t xml:space="preserve"> (à 23h00)</w:t>
+      </w:r>
+      <w:bookmarkStart w:id="0" w:name="_GoBack"/>
+      <w:bookmarkEnd w:id="0"/>
     </w:p>
     <w:p>
       <w:pPr>
@@ -520,6 +532,7 @@
         </w:numPr>
       </w:pPr>
       <w:r>
+        <w:lastRenderedPageBreak/>
         <w:t>Avoir un serveur maître avec des timbreuses esclaves</w:t>
       </w:r>
     </w:p>
@@ -532,7 +545,6 @@
         </w:numPr>
       </w:pPr>
       <w:r>
-        <w:lastRenderedPageBreak/>
         <w:t xml:space="preserve">Si la timbreuse maîtresse vient à tomber en panne, toutes les requêtes sont enregistrées dans une pile et seront exécuté au retour en ligne du serveur. De plus la liste de toutes les requêtes de la journée </w:t>
       </w:r>
       <w:proofErr w:type="gramStart"/>
@@ -949,12 +961,7 @@
         </w:numPr>
       </w:pPr>
       <w:r>
-        <w:t>Pouvoir garder et modifier facilement : la première classe à laquelle un élève a été assigné, sa classe actuelle ainsi que</w:t>
-      </w:r>
-      <w:bookmarkStart w:id="0" w:name="_GoBack"/>
-      <w:bookmarkEnd w:id="0"/>
-      <w:r>
-        <w:t xml:space="preserve"> son professeur référent.</w:t>
+        <w:t>Pouvoir garder et modifier facilement : la première classe à laquelle un élève a été assigné, sa classe actuelle ainsi que son professeur référent.</w:t>
       </w:r>
     </w:p>
     <w:p>
@@ -1166,7 +1173,19 @@
         <w:rPr>
           <w:lang w:val="fr-FR"/>
         </w:rPr>
-        <w:t>Pouvoir modifier le règlement du la timbreuse facilement dans le code</w:t>
+        <w:t>Pouvoir modifier le règlement d</w:t>
+      </w:r>
+      <w:r>
+        <w:rPr>
+          <w:lang w:val="fr-FR"/>
+        </w:rPr>
+        <w:t>e</w:t>
+      </w:r>
+      <w:r>
+        <w:rPr>
+          <w:lang w:val="fr-FR"/>
+        </w:rPr>
+        <w:t xml:space="preserve"> la timbreuse facilement dans le code</w:t>
       </w:r>
     </w:p>
     <w:p>
@@ -1398,7 +1417,12 @@
     </w:r>
     <w:r>
       <w:tab/>
-      <w:t>27.02.2017</w:t>
+    </w:r>
+    <w:r>
+      <w:t>03.03</w:t>
+    </w:r>
+    <w:r>
+      <w:t>.2017</w:t>
     </w:r>
   </w:p>
   <w:p>
@@ -1438,7 +1462,7 @@
         <w:noProof/>
         <w:lang w:val="fr-FR"/>
       </w:rPr>
-      <w:t>4</w:t>
+      <w:t>2</w:t>
     </w:r>
     <w:r>
       <w:rPr>

</xml_diff>

<commit_message>
DB dump to CSV init
</commit_message>
<xml_diff>
--- a/Documents/Cahier des chargesv2.docx
+++ b/Documents/Cahier des chargesv2.docx
@@ -228,7 +228,7 @@
           <v:shape id="_x0000_i1025" type="#_x0000_t75" style="width:315.85pt;height:131.75pt" o:ole="">
             <v:imagedata r:id="rId8" o:title=""/>
           </v:shape>
-          <o:OLEObject Type="Embed" ProgID="Visio.Drawing.11" ShapeID="_x0000_i1025" DrawAspect="Content" ObjectID="_1550308833" r:id="rId9"/>
+          <o:OLEObject Type="Embed" ProgID="Visio.Drawing.11" ShapeID="_x0000_i1025" DrawAspect="Content" ObjectID="_1550389972" r:id="rId9"/>
         </w:object>
       </w:r>
     </w:p>
@@ -240,27 +240,14 @@
       <w:r>
         <w:t xml:space="preserve">Figure </w:t>
       </w:r>
-      <w:r>
-        <w:fldChar w:fldCharType="begin"/>
-      </w:r>
-      <w:r>
-        <w:instrText xml:space="preserve"> SEQ Figure \* ARABIC </w:instrText>
-      </w:r>
-      <w:r>
-        <w:fldChar w:fldCharType="separate"/>
-      </w:r>
-      <w:r>
-        <w:rPr>
-          <w:noProof/>
-        </w:rPr>
-        <w:t>1</w:t>
-      </w:r>
-      <w:r>
-        <w:rPr>
-          <w:noProof/>
-        </w:rPr>
-        <w:fldChar w:fldCharType="end"/>
-      </w:r>
+      <w:fldSimple w:instr=" SEQ Figure \* ARABIC ">
+        <w:r>
+          <w:rPr>
+            <w:noProof/>
+          </w:rPr>
+          <w:t>1</w:t>
+        </w:r>
+      </w:fldSimple>
       <w:r>
         <w:t xml:space="preserve"> Schéma sur le fonctionnement de la distribution des CSV</w:t>
       </w:r>
@@ -467,7 +454,7 @@
           <v:shape id="_x0000_i1026" type="#_x0000_t75" style="width:423.85pt;height:297.5pt" o:ole="">
             <v:imagedata r:id="rId10" o:title=""/>
           </v:shape>
-          <o:OLEObject Type="Embed" ProgID="Visio.Drawing.11" ShapeID="_x0000_i1026" DrawAspect="Content" ObjectID="_1550308834" r:id="rId11"/>
+          <o:OLEObject Type="Embed" ProgID="Visio.Drawing.11" ShapeID="_x0000_i1026" DrawAspect="Content" ObjectID="_1550389973" r:id="rId11"/>
         </w:object>
       </w:r>
     </w:p>
@@ -479,27 +466,14 @@
       <w:r>
         <w:t xml:space="preserve">Figure </w:t>
       </w:r>
-      <w:r>
-        <w:fldChar w:fldCharType="begin"/>
-      </w:r>
-      <w:r>
-        <w:instrText xml:space="preserve"> SEQ Figure \* ARABIC </w:instrText>
-      </w:r>
-      <w:r>
-        <w:fldChar w:fldCharType="separate"/>
-      </w:r>
-      <w:r>
-        <w:rPr>
-          <w:noProof/>
-        </w:rPr>
-        <w:t>2</w:t>
-      </w:r>
-      <w:r>
-        <w:rPr>
-          <w:noProof/>
-        </w:rPr>
-        <w:fldChar w:fldCharType="end"/>
-      </w:r>
+      <w:fldSimple w:instr=" SEQ Figure \* ARABIC ">
+        <w:r>
+          <w:rPr>
+            <w:noProof/>
+          </w:rPr>
+          <w:t>2</w:t>
+        </w:r>
+      </w:fldSimple>
       <w:r>
         <w:t xml:space="preserve"> Schéma de l'organisation des machines au sein du réseau du CPNV</w:t>
       </w:r>
@@ -533,7 +507,7 @@
           <v:shape id="_x0000_i1027" type="#_x0000_t75" style="width:389.9pt;height:188.85pt" o:ole="">
             <v:imagedata r:id="rId12" o:title=""/>
           </v:shape>
-          <o:OLEObject Type="Embed" ProgID="Visio.Drawing.11" ShapeID="_x0000_i1027" DrawAspect="Content" ObjectID="_1550308835" r:id="rId13"/>
+          <o:OLEObject Type="Embed" ProgID="Visio.Drawing.11" ShapeID="_x0000_i1027" DrawAspect="Content" ObjectID="_1550389974" r:id="rId13"/>
         </w:object>
       </w:r>
     </w:p>
@@ -545,27 +519,14 @@
       <w:r>
         <w:t xml:space="preserve">Figure </w:t>
       </w:r>
-      <w:r>
-        <w:fldChar w:fldCharType="begin"/>
-      </w:r>
-      <w:r>
-        <w:instrText xml:space="preserve"> SEQ Figure \* ARABIC </w:instrText>
-      </w:r>
-      <w:r>
-        <w:fldChar w:fldCharType="separate"/>
-      </w:r>
-      <w:r>
-        <w:rPr>
-          <w:noProof/>
-        </w:rPr>
-        <w:t>3</w:t>
-      </w:r>
-      <w:r>
-        <w:rPr>
-          <w:noProof/>
-        </w:rPr>
-        <w:fldChar w:fldCharType="end"/>
-      </w:r>
+      <w:fldSimple w:instr=" SEQ Figure \* ARABIC ">
+        <w:r>
+          <w:rPr>
+            <w:noProof/>
+          </w:rPr>
+          <w:t>3</w:t>
+        </w:r>
+      </w:fldSimple>
       <w:r>
         <w:t xml:space="preserve"> Schéma du lancement de tous les processus à partir d'un même exécutable</w:t>
       </w:r>
@@ -861,27 +822,14 @@
       <w:r>
         <w:t xml:space="preserve">Figure </w:t>
       </w:r>
-      <w:r>
-        <w:fldChar w:fldCharType="begin"/>
-      </w:r>
-      <w:r>
-        <w:instrText xml:space="preserve"> SEQ Figure \* ARABIC </w:instrText>
-      </w:r>
-      <w:r>
-        <w:fldChar w:fldCharType="separate"/>
-      </w:r>
-      <w:r>
-        <w:rPr>
-          <w:noProof/>
-        </w:rPr>
-        <w:t>4</w:t>
-      </w:r>
-      <w:r>
-        <w:rPr>
-          <w:noProof/>
-        </w:rPr>
-        <w:fldChar w:fldCharType="end"/>
-      </w:r>
+      <w:fldSimple w:instr=" SEQ Figure \* ARABIC ">
+        <w:r>
+          <w:rPr>
+            <w:noProof/>
+          </w:rPr>
+          <w:t>4</w:t>
+        </w:r>
+      </w:fldSimple>
       <w:r>
         <w:t xml:space="preserve"> Exemple d'interface pour administrateur</w:t>
       </w:r>
@@ -1224,27 +1172,14 @@
       <w:r>
         <w:t xml:space="preserve">Figure </w:t>
       </w:r>
-      <w:r>
-        <w:fldChar w:fldCharType="begin"/>
-      </w:r>
-      <w:r>
-        <w:instrText xml:space="preserve"> SEQ Figure \* ARABIC </w:instrText>
-      </w:r>
-      <w:r>
-        <w:fldChar w:fldCharType="separate"/>
-      </w:r>
-      <w:r>
-        <w:rPr>
-          <w:noProof/>
-        </w:rPr>
-        <w:t>5</w:t>
-      </w:r>
-      <w:r>
-        <w:rPr>
-          <w:noProof/>
-        </w:rPr>
-        <w:fldChar w:fldCharType="end"/>
-      </w:r>
+      <w:fldSimple w:instr=" SEQ Figure \* ARABIC ">
+        <w:r>
+          <w:rPr>
+            <w:noProof/>
+          </w:rPr>
+          <w:t>5</w:t>
+        </w:r>
+      </w:fldSimple>
       <w:r>
         <w:t xml:space="preserve"> Exemple d'interface pour </w:t>
       </w:r>
@@ -1322,8 +1257,6 @@
           <w:lang w:val="fr-FR"/>
         </w:rPr>
       </w:pPr>
-      <w:bookmarkStart w:id="0" w:name="_GoBack"/>
-      <w:bookmarkEnd w:id="0"/>
     </w:p>
     <w:p>
       <w:pPr>
@@ -1379,6 +1312,8 @@
         </w:rPr>
         <w:t>Formulaire de demande de congé</w:t>
       </w:r>
+      <w:bookmarkStart w:id="0" w:name="_GoBack"/>
+      <w:bookmarkEnd w:id="0"/>
     </w:p>
     <w:p>
       <w:pPr>
@@ -1395,7 +1330,13 @@
         <w:rPr>
           <w:lang w:val="fr-FR"/>
         </w:rPr>
-        <w:t>Alerter les élèves en qui ont fait moins de temps que le temps demandé</w:t>
+        <w:t xml:space="preserve">Alerter les élèves qui ont fait moins de temps que le temps </w:t>
+      </w:r>
+      <w:r>
+        <w:rPr>
+          <w:lang w:val="fr-FR"/>
+        </w:rPr>
+        <w:t>réglementaire</w:t>
       </w:r>
     </w:p>
     <w:p>
@@ -1479,22 +1420,32 @@
       <w:r>
         <w:t xml:space="preserve">Figure </w:t>
       </w:r>
-      <w:fldSimple w:instr=" SEQ Figure \* ARABIC ">
-        <w:r>
-          <w:rPr>
-            <w:noProof/>
-          </w:rPr>
-          <w:t>6</w:t>
-        </w:r>
-      </w:fldSimple>
+      <w:r>
+        <w:fldChar w:fldCharType="begin"/>
+      </w:r>
+      <w:r>
+        <w:instrText xml:space="preserve"> SEQ Figure \* ARABIC </w:instrText>
+      </w:r>
+      <w:r>
+        <w:fldChar w:fldCharType="separate"/>
+      </w:r>
+      <w:r>
+        <w:rPr>
+          <w:noProof/>
+        </w:rPr>
+        <w:t>6</w:t>
+      </w:r>
+      <w:r>
+        <w:rPr>
+          <w:noProof/>
+        </w:rPr>
+        <w:fldChar w:fldCharType="end"/>
+      </w:r>
       <w:r>
         <w:t xml:space="preserve"> </w:t>
       </w:r>
       <w:r>
-        <w:t xml:space="preserve">Exemple d'interface pour </w:t>
-      </w:r>
-      <w:r>
-        <w:t>élève</w:t>
+        <w:t>Exemple d'interface pour élève</w:t>
       </w:r>
     </w:p>
     <w:p>

</xml_diff>

<commit_message>
Begin fix forever connect on slave mode + fixed on server mode
</commit_message>
<xml_diff>
--- a/Documents/Cahier des chargesv2.docx
+++ b/Documents/Cahier des chargesv2.docx
@@ -10,6 +10,8 @@
           <w:lang w:val="fr-FR"/>
         </w:rPr>
       </w:pPr>
+      <w:bookmarkStart w:id="0" w:name="_GoBack"/>
+      <w:bookmarkEnd w:id="0"/>
       <w:r>
         <w:rPr>
           <w:lang w:val="fr-FR"/>
@@ -228,7 +230,7 @@
           <v:shape id="_x0000_i1025" type="#_x0000_t75" style="width:315.85pt;height:131.75pt" o:ole="">
             <v:imagedata r:id="rId8" o:title=""/>
           </v:shape>
-          <o:OLEObject Type="Embed" ProgID="Visio.Drawing.11" ShapeID="_x0000_i1025" DrawAspect="Content" ObjectID="_1550389972" r:id="rId9"/>
+          <o:OLEObject Type="Embed" ProgID="Visio.Drawing.11" ShapeID="_x0000_i1025" DrawAspect="Content" ObjectID="_1550558653" r:id="rId9"/>
         </w:object>
       </w:r>
     </w:p>
@@ -240,14 +242,27 @@
       <w:r>
         <w:t xml:space="preserve">Figure </w:t>
       </w:r>
-      <w:fldSimple w:instr=" SEQ Figure \* ARABIC ">
-        <w:r>
-          <w:rPr>
-            <w:noProof/>
-          </w:rPr>
-          <w:t>1</w:t>
-        </w:r>
-      </w:fldSimple>
+      <w:r>
+        <w:fldChar w:fldCharType="begin"/>
+      </w:r>
+      <w:r>
+        <w:instrText xml:space="preserve"> SEQ Figure \* ARABIC </w:instrText>
+      </w:r>
+      <w:r>
+        <w:fldChar w:fldCharType="separate"/>
+      </w:r>
+      <w:r>
+        <w:rPr>
+          <w:noProof/>
+        </w:rPr>
+        <w:t>1</w:t>
+      </w:r>
+      <w:r>
+        <w:rPr>
+          <w:noProof/>
+        </w:rPr>
+        <w:fldChar w:fldCharType="end"/>
+      </w:r>
       <w:r>
         <w:t xml:space="preserve"> Schéma sur le fonctionnement de la distribution des CSV</w:t>
       </w:r>
@@ -454,7 +469,7 @@
           <v:shape id="_x0000_i1026" type="#_x0000_t75" style="width:423.85pt;height:297.5pt" o:ole="">
             <v:imagedata r:id="rId10" o:title=""/>
           </v:shape>
-          <o:OLEObject Type="Embed" ProgID="Visio.Drawing.11" ShapeID="_x0000_i1026" DrawAspect="Content" ObjectID="_1550389973" r:id="rId11"/>
+          <o:OLEObject Type="Embed" ProgID="Visio.Drawing.11" ShapeID="_x0000_i1026" DrawAspect="Content" ObjectID="_1550558654" r:id="rId11"/>
         </w:object>
       </w:r>
     </w:p>
@@ -466,14 +481,27 @@
       <w:r>
         <w:t xml:space="preserve">Figure </w:t>
       </w:r>
-      <w:fldSimple w:instr=" SEQ Figure \* ARABIC ">
-        <w:r>
-          <w:rPr>
-            <w:noProof/>
-          </w:rPr>
-          <w:t>2</w:t>
-        </w:r>
-      </w:fldSimple>
+      <w:r>
+        <w:fldChar w:fldCharType="begin"/>
+      </w:r>
+      <w:r>
+        <w:instrText xml:space="preserve"> SEQ Figure \* ARABIC </w:instrText>
+      </w:r>
+      <w:r>
+        <w:fldChar w:fldCharType="separate"/>
+      </w:r>
+      <w:r>
+        <w:rPr>
+          <w:noProof/>
+        </w:rPr>
+        <w:t>2</w:t>
+      </w:r>
+      <w:r>
+        <w:rPr>
+          <w:noProof/>
+        </w:rPr>
+        <w:fldChar w:fldCharType="end"/>
+      </w:r>
       <w:r>
         <w:t xml:space="preserve"> Schéma de l'organisation des machines au sein du réseau du CPNV</w:t>
       </w:r>
@@ -507,7 +535,7 @@
           <v:shape id="_x0000_i1027" type="#_x0000_t75" style="width:389.9pt;height:188.85pt" o:ole="">
             <v:imagedata r:id="rId12" o:title=""/>
           </v:shape>
-          <o:OLEObject Type="Embed" ProgID="Visio.Drawing.11" ShapeID="_x0000_i1027" DrawAspect="Content" ObjectID="_1550389974" r:id="rId13"/>
+          <o:OLEObject Type="Embed" ProgID="Visio.Drawing.11" ShapeID="_x0000_i1027" DrawAspect="Content" ObjectID="_1550558655" r:id="rId13"/>
         </w:object>
       </w:r>
     </w:p>
@@ -519,14 +547,27 @@
       <w:r>
         <w:t xml:space="preserve">Figure </w:t>
       </w:r>
-      <w:fldSimple w:instr=" SEQ Figure \* ARABIC ">
-        <w:r>
-          <w:rPr>
-            <w:noProof/>
-          </w:rPr>
-          <w:t>3</w:t>
-        </w:r>
-      </w:fldSimple>
+      <w:r>
+        <w:fldChar w:fldCharType="begin"/>
+      </w:r>
+      <w:r>
+        <w:instrText xml:space="preserve"> SEQ Figure \* ARABIC </w:instrText>
+      </w:r>
+      <w:r>
+        <w:fldChar w:fldCharType="separate"/>
+      </w:r>
+      <w:r>
+        <w:rPr>
+          <w:noProof/>
+        </w:rPr>
+        <w:t>3</w:t>
+      </w:r>
+      <w:r>
+        <w:rPr>
+          <w:noProof/>
+        </w:rPr>
+        <w:fldChar w:fldCharType="end"/>
+      </w:r>
       <w:r>
         <w:t xml:space="preserve"> Schéma du lancement de tous les processus à partir d'un même exécutable</w:t>
       </w:r>
@@ -822,14 +863,27 @@
       <w:r>
         <w:t xml:space="preserve">Figure </w:t>
       </w:r>
-      <w:fldSimple w:instr=" SEQ Figure \* ARABIC ">
-        <w:r>
-          <w:rPr>
-            <w:noProof/>
-          </w:rPr>
-          <w:t>4</w:t>
-        </w:r>
-      </w:fldSimple>
+      <w:r>
+        <w:fldChar w:fldCharType="begin"/>
+      </w:r>
+      <w:r>
+        <w:instrText xml:space="preserve"> SEQ Figure \* ARABIC </w:instrText>
+      </w:r>
+      <w:r>
+        <w:fldChar w:fldCharType="separate"/>
+      </w:r>
+      <w:r>
+        <w:rPr>
+          <w:noProof/>
+        </w:rPr>
+        <w:t>4</w:t>
+      </w:r>
+      <w:r>
+        <w:rPr>
+          <w:noProof/>
+        </w:rPr>
+        <w:fldChar w:fldCharType="end"/>
+      </w:r>
       <w:r>
         <w:t xml:space="preserve"> Exemple d'interface pour administrateur</w:t>
       </w:r>
@@ -1172,14 +1226,27 @@
       <w:r>
         <w:t xml:space="preserve">Figure </w:t>
       </w:r>
-      <w:fldSimple w:instr=" SEQ Figure \* ARABIC ">
-        <w:r>
-          <w:rPr>
-            <w:noProof/>
-          </w:rPr>
-          <w:t>5</w:t>
-        </w:r>
-      </w:fldSimple>
+      <w:r>
+        <w:fldChar w:fldCharType="begin"/>
+      </w:r>
+      <w:r>
+        <w:instrText xml:space="preserve"> SEQ Figure \* ARABIC </w:instrText>
+      </w:r>
+      <w:r>
+        <w:fldChar w:fldCharType="separate"/>
+      </w:r>
+      <w:r>
+        <w:rPr>
+          <w:noProof/>
+        </w:rPr>
+        <w:t>5</w:t>
+      </w:r>
+      <w:r>
+        <w:rPr>
+          <w:noProof/>
+        </w:rPr>
+        <w:fldChar w:fldCharType="end"/>
+      </w:r>
       <w:r>
         <w:t xml:space="preserve"> Exemple d'interface pour </w:t>
       </w:r>
@@ -1312,8 +1379,6 @@
         </w:rPr>
         <w:t>Formulaire de demande de congé</w:t>
       </w:r>
-      <w:bookmarkStart w:id="0" w:name="_GoBack"/>
-      <w:bookmarkEnd w:id="0"/>
     </w:p>
     <w:p>
       <w:pPr>
@@ -1420,27 +1485,14 @@
       <w:r>
         <w:t xml:space="preserve">Figure </w:t>
       </w:r>
-      <w:r>
-        <w:fldChar w:fldCharType="begin"/>
-      </w:r>
-      <w:r>
-        <w:instrText xml:space="preserve"> SEQ Figure \* ARABIC </w:instrText>
-      </w:r>
-      <w:r>
-        <w:fldChar w:fldCharType="separate"/>
-      </w:r>
-      <w:r>
-        <w:rPr>
-          <w:noProof/>
-        </w:rPr>
-        <w:t>6</w:t>
-      </w:r>
-      <w:r>
-        <w:rPr>
-          <w:noProof/>
-        </w:rPr>
-        <w:fldChar w:fldCharType="end"/>
-      </w:r>
+      <w:fldSimple w:instr=" SEQ Figure \* ARABIC ">
+        <w:r>
+          <w:rPr>
+            <w:noProof/>
+          </w:rPr>
+          <w:t>6</w:t>
+        </w:r>
+      </w:fldSimple>
       <w:r>
         <w:t xml:space="preserve"> </w:t>
       </w:r>
@@ -1778,7 +1830,7 @@
         <w:noProof/>
         <w:lang w:val="fr-FR"/>
       </w:rPr>
-      <w:t>6</w:t>
+      <w:t>1</w:t>
     </w:r>
     <w:r>
       <w:rPr>

</xml_diff>